<commit_message>
Clase 10: ejercicio de sistemas operativos linux
</commit_message>
<xml_diff>
--- a/Segunda Entrega/Clase 10- Sistemas Operativos/Alumnos/Ramos_Eder/clase10.docx
+++ b/Segunda Entrega/Clase 10- Sistemas Operativos/Alumnos/Ramos_Eder/clase10.docx
@@ -145,8 +145,6 @@
       <w:r>
         <w:t xml:space="preserve"> utilizado</w:t>
       </w:r>
-      <w:bookmarkStart w:id="0" w:name="_GoBack"/>
-      <w:bookmarkEnd w:id="0"/>
     </w:p>
     <w:p>
       <w:r>
@@ -196,6 +194,11 @@
         <w:lastRenderedPageBreak/>
         <w:t>Windows 10</w:t>
       </w:r>
+      <w:r>
+        <w:t>: Administrador de Tareas</w:t>
+      </w:r>
+      <w:bookmarkStart w:id="0" w:name="_GoBack"/>
+      <w:bookmarkEnd w:id="0"/>
     </w:p>
     <w:p>
       <w:r>
@@ -240,6 +243,9 @@
         </w:drawing>
       </w:r>
     </w:p>
+    <w:p/>
+    <w:p/>
+    <w:p/>
     <w:p/>
     <w:p/>
     <w:sectPr>

</xml_diff>